<commit_message>
Documentação Dependências DES, EST e FAT
</commit_message>
<xml_diff>
--- a/Dependencias/Dependencias_DES.docx
+++ b/Dependencias/Dependencias_DES.docx
@@ -62,7 +62,7 @@
           <w:r>
             <w:fldChar w:fldCharType="separate"/>
           </w:r>
-          <w:hyperlink w:anchor="_Toc414456954" w:history="1">
+          <w:hyperlink w:anchor="_Toc414878697" w:history="1">
             <w:r>
               <w:rPr>
                 <w:rStyle w:val="Hyperlink"/>
@@ -89,7 +89,7 @@
                 <w:noProof/>
                 <w:webHidden/>
               </w:rPr>
-              <w:instrText xml:space="preserve"> PAGEREF _Toc414456954 \h </w:instrText>
+              <w:instrText xml:space="preserve"> PAGEREF _Toc414878697 \h </w:instrText>
             </w:r>
             <w:r>
               <w:rPr>
@@ -110,6 +110,76 @@
                 <w:webHidden/>
               </w:rPr>
               <w:t>2</w:t>
+            </w:r>
+            <w:r>
+              <w:rPr>
+                <w:noProof/>
+                <w:webHidden/>
+              </w:rPr>
+              <w:fldChar w:fldCharType="end"/>
+            </w:r>
+          </w:hyperlink>
+        </w:p>
+        <w:p>
+          <w:pPr>
+            <w:pStyle w:val="Sumrio1"/>
+            <w:tabs>
+              <w:tab w:val="right" w:leader="dot" w:pos="8494"/>
+            </w:tabs>
+            <w:rPr>
+              <w:rFonts w:eastAsiaTheme="minorEastAsia"/>
+              <w:noProof/>
+              <w:lang w:eastAsia="pt-BR"/>
+            </w:rPr>
+          </w:pPr>
+          <w:hyperlink w:anchor="_Toc414878698" w:history="1">
+            <w:r>
+              <w:rPr>
+                <w:rStyle w:val="Hyperlink"/>
+                <w:noProof/>
+              </w:rPr>
+              <w:t>VW_DES_RAZAO_GD</w:t>
+            </w:r>
+            <w:r>
+              <w:rPr>
+                <w:noProof/>
+                <w:webHidden/>
+              </w:rPr>
+              <w:tab/>
+            </w:r>
+            <w:r>
+              <w:rPr>
+                <w:noProof/>
+                <w:webHidden/>
+              </w:rPr>
+              <w:fldChar w:fldCharType="begin"/>
+            </w:r>
+            <w:r>
+              <w:rPr>
+                <w:noProof/>
+                <w:webHidden/>
+              </w:rPr>
+              <w:instrText xml:space="preserve"> PAGEREF _Toc414878698 \h </w:instrText>
+            </w:r>
+            <w:r>
+              <w:rPr>
+                <w:noProof/>
+                <w:webHidden/>
+              </w:rPr>
+            </w:r>
+            <w:r>
+              <w:rPr>
+                <w:noProof/>
+                <w:webHidden/>
+              </w:rPr>
+              <w:fldChar w:fldCharType="separate"/>
+            </w:r>
+            <w:r>
+              <w:rPr>
+                <w:noProof/>
+                <w:webHidden/>
+              </w:rPr>
+              <w:t>3</w:t>
             </w:r>
             <w:r>
               <w:rPr>
@@ -151,7 +221,7 @@
       <w:pPr>
         <w:pStyle w:val="Ttulo1"/>
       </w:pPr>
-      <w:bookmarkStart w:id="0" w:name="_Toc414456954"/>
+      <w:bookmarkStart w:id="0" w:name="_Toc414878697"/>
       <w:proofErr w:type="spellStart"/>
       <w:proofErr w:type="gramStart"/>
       <w:r>
@@ -1008,9 +1078,11 @@
       <w:pPr>
         <w:pStyle w:val="Ttulo1"/>
       </w:pPr>
+      <w:bookmarkStart w:id="1" w:name="_Toc414878698"/>
       <w:r>
         <w:t>VW_DES_RAZAO_GD</w:t>
       </w:r>
+      <w:bookmarkEnd w:id="1"/>
     </w:p>
     <w:p/>
     <w:p/>
@@ -1122,7 +1194,7 @@
             <w:sz w:val="20"/>
             <w:szCs w:val="20"/>
           </w:rPr>
-          <w:t>3</w:t>
+          <w:t>1</w:t>
         </w:r>
         <w:r>
           <w:rPr>
@@ -1853,7 +1925,7 @@
 </file>
 
 <file path=customXml/itemProps1.xml><?xml version="1.0" encoding="utf-8"?>
-<ds:datastoreItem xmlns:ds="http://schemas.openxmlformats.org/officeDocument/2006/customXml" ds:itemID="{FCE16DBA-852E-42F8-A3A6-DA24DB754857}">
+<ds:datastoreItem xmlns:ds="http://schemas.openxmlformats.org/officeDocument/2006/customXml" ds:itemID="{91E50C3A-80E5-4AA5-9206-717E7B9B9B57}">
   <ds:schemaRefs>
     <ds:schemaRef ds:uri="http://schemas.openxmlformats.org/officeDocument/2006/bibliography"/>
   </ds:schemaRefs>

</xml_diff>